<commit_message>
add Q10 save cleaned data to process folder
</commit_message>
<xml_diff>
--- a/slide/starbucks-nutrition-description.docx
+++ b/slide/starbucks-nutrition-description.docx
@@ -17,8 +17,6 @@
         </w:rPr>
         <w:t>Practice on clean data: Starbuck drink</w:t>
       </w:r>
-      <w:bookmarkStart w:id="0" w:name="_GoBack"/>
-      <w:bookmarkEnd w:id="0"/>
     </w:p>
     <w:p>
       <w:pPr>
@@ -99,10 +97,7 @@
         </w:numPr>
       </w:pPr>
       <w:r>
-        <w:t xml:space="preserve">Or keep </w:t>
-      </w:r>
-      <w:r>
-        <w:t>the rows with more information</w:t>
+        <w:t>Or keep the rows with more information</w:t>
       </w:r>
     </w:p>
     <w:p>
@@ -123,10 +118,7 @@
         <w:t xml:space="preserve">size </w:t>
       </w:r>
       <w:r>
-        <w:t xml:space="preserve">has typo: instead of </w:t>
-      </w:r>
-      <w:r>
-        <w:t>“venti”, we make typo to “vendi”</w:t>
+        <w:t>has typo: instead of “venti”, we make typo to “vendi”</w:t>
       </w:r>
     </w:p>
     <w:p>
@@ -148,10 +140,7 @@
         </w:numPr>
       </w:pPr>
       <w:r>
-        <w:t>The whip column should have only two values: 1 if we a</w:t>
-      </w:r>
-      <w:r>
-        <w:t>dded whip cream and 0 otherwise. But we have some other values like 2 or 3. Please change all these typos to 1.</w:t>
+        <w:t>The whip column should have only two values: 1 if we added whip cream and 0 otherwise. But we have some other values like 2 or 3. Please change all these typos to 1.</w:t>
       </w:r>
     </w:p>
     <w:p>
@@ -162,10 +151,7 @@
         </w:numPr>
       </w:pPr>
       <w:r>
-        <w:t>Some size is not quite popular, let</w:t>
-      </w:r>
-      <w:r>
-        <w:t xml:space="preserve">’s skip them. Only keep these size: </w:t>
+        <w:t xml:space="preserve">Some size is not quite popular, let’s skip them. Only keep these size: </w:t>
       </w:r>
       <w:r>
         <w:rPr>
@@ -808,7 +794,19 @@
         <w:t>If you can find any other problems/errors in data, please share with us.</w:t>
       </w:r>
     </w:p>
-    <w:p/>
+    <w:p>
+      <w:r>
+        <w:t xml:space="preserve">10. Save your final data into the “data/process” folder as the name: </w:t>
+      </w:r>
+      <w:bookmarkStart w:id="0" w:name="_GoBack"/>
+      <w:r>
+        <w:rPr>
+          <w:b/>
+        </w:rPr>
+        <w:t>starbucks_clean.rds</w:t>
+      </w:r>
+      <w:bookmarkEnd w:id="0"/>
+    </w:p>
     <w:p/>
     <w:p>
       <w:pPr>
@@ -1187,7 +1185,6 @@
     <w:lsdException w:name="Table Web 1" w:semiHidden="1" w:unhideWhenUsed="1"/>
     <w:lsdException w:name="Table Web 2" w:semiHidden="1" w:unhideWhenUsed="1"/>
     <w:lsdException w:name="Table Web 3" w:semiHidden="1" w:unhideWhenUsed="1"/>
-    <w:lsdException w:name="Table Grid" w:semiHidden="1" w:unhideWhenUsed="1"/>
     <w:lsdException w:name="Table Theme" w:semiHidden="1" w:unhideWhenUsed="1"/>
     <w:lsdException w:name="Placeholder Text" w:semiHidden="1" w:uiPriority="99"/>
     <w:lsdException w:name="No Spacing" w:uiPriority="99"/>
@@ -1527,6 +1524,16 @@
       </w:tcPr>
     </w:tblStylePr>
   </w:style>
+  <w:style w:type="paragraph" w:styleId="ListParagraph">
+    <w:name w:val="List Paragraph"/>
+    <w:basedOn w:val="Normal"/>
+    <w:uiPriority w:val="99"/>
+    <w:rsid w:val="000F466B"/>
+    <w:pPr>
+      <w:ind w:left="720"/>
+      <w:contextualSpacing/>
+    </w:pPr>
+  </w:style>
 </w:styles>
 </file>
 

</xml_diff>